<commit_message>
mejoras al historial medico
</commit_message>
<xml_diff>
--- a/Documentacion/DentaPlus Manual tecnico.docx
+++ b/Documentacion/DentaPlus Manual tecnico.docx
@@ -591,6 +591,15 @@
               <w:noProof/>
               <w:lang w:eastAsia="es-GT"/>
             </w:rPr>
+            <w:sectPr>
+              <w:headerReference w:type="default" r:id="rId11"/>
+              <w:pgSz w:w="12240" w:h="15840"/>
+              <w:pgMar w:top="1417" w:right="1701" w:bottom="1417" w:left="1701" w:header="708" w:footer="708" w:gutter="0"/>
+              <w:pgNumType w:start="0"/>
+              <w:cols w:space="708"/>
+              <w:titlePg/>
+              <w:docGrid w:linePitch="360"/>
+            </w:sectPr>
           </w:pPr>
           <w:r>
             <w:rPr>
@@ -623,7 +632,7 @@
                         </pic:cNvPicPr>
                       </pic:nvPicPr>
                       <pic:blipFill>
-                        <a:blip r:embed="rId11">
+                        <a:blip r:embed="rId12">
                           <a:extLst>
                             <a:ext uri="{28A0092B-C50C-407E-A947-70E740481C1C}">
                               <a14:useLocalDpi xmlns:a14="http://schemas.microsoft.com/office/drawing/2010/main" val="0"/>
@@ -672,63 +681,16 @@
     </w:sdt>
     <w:p>
       <w:pPr>
-        <w:sectPr>
-          <w:headerReference w:type="default" r:id="rId12"/>
-          <w:pgSz w:w="12240" w:h="15840"/>
-          <w:pgMar w:top="1417" w:right="1701" w:bottom="1417" w:left="1701" w:header="708" w:footer="708" w:gutter="0"/>
-          <w:pgNumType w:start="0"/>
-          <w:cols w:space="708"/>
-          <w:titlePg/>
-          <w:docGrid w:linePitch="360"/>
-        </w:sectPr>
-      </w:pPr>
-    </w:p>
-    <w:p>
-      <w:pPr>
         <w:rPr>
           <w:noProof/>
           <w:lang w:eastAsia="es-GT"/>
         </w:rPr>
       </w:pPr>
-      <w:r>
-        <w:rPr>
-          <w:noProof/>
-          <w:lang w:eastAsia="es-GT"/>
-        </w:rPr>
-        <w:lastRenderedPageBreak/>
-        <w:br/>
-      </w:r>
-      <w:r>
-        <w:rPr>
-          <w:noProof/>
-          <w:lang w:eastAsia="es-GT"/>
-        </w:rPr>
-        <w:br/>
-      </w:r>
-    </w:p>
-    <w:p>
-      <w:pPr>
-        <w:rPr>
-          <w:noProof/>
-          <w:lang w:eastAsia="es-GT"/>
-        </w:rPr>
-      </w:pPr>
-      <w:r>
-        <w:rPr>
-          <w:noProof/>
-          <w:lang w:eastAsia="es-GT"/>
-        </w:rPr>
-        <w:br w:type="page"/>
-      </w:r>
     </w:p>
     <w:sdt>
       <w:sdtPr>
         <w:rPr>
-          <w:rFonts w:asciiTheme="minorHAnsi" w:eastAsiaTheme="minorHAnsi" w:hAnsiTheme="minorHAnsi" w:cstheme="minorBidi"/>
-          <w:color w:val="auto"/>
-          <w:sz w:val="22"/>
-          <w:szCs w:val="22"/>
-          <w:lang w:val="es-ES" w:eastAsia="en-US"/>
+          <w:lang w:val="es-ES"/>
         </w:rPr>
         <w:id w:val="-2023466865"/>
         <w:docPartObj>
@@ -745,13 +707,18 @@
       <w:sdtContent>
         <w:p>
           <w:pPr>
-            <w:pStyle w:val="TtuloTDC"/>
+            <w:rPr>
+              <w:b/>
+              <w:noProof/>
+              <w:lang w:eastAsia="es-GT"/>
+            </w:rPr>
           </w:pPr>
           <w:r>
             <w:rPr>
+              <w:b/>
               <w:lang w:val="es-ES"/>
             </w:rPr>
-            <w:t>Contenido</w:t>
+            <w:t>Índice</w:t>
           </w:r>
         </w:p>
         <w:p>
@@ -838,7 +805,7 @@
                 <w:noProof/>
                 <w:webHidden/>
               </w:rPr>
-              <w:t>3</w:t>
+              <w:t>2</w:t>
             </w:r>
             <w:r>
               <w:rPr>
@@ -924,7 +891,7 @@
                 <w:noProof/>
                 <w:webHidden/>
               </w:rPr>
-              <w:t>3</w:t>
+              <w:t>2</w:t>
             </w:r>
             <w:r>
               <w:rPr>
@@ -1010,7 +977,7 @@
                 <w:noProof/>
                 <w:webHidden/>
               </w:rPr>
-              <w:t>3</w:t>
+              <w:t>2</w:t>
             </w:r>
             <w:r>
               <w:rPr>
@@ -1080,7 +1047,7 @@
                 <w:noProof/>
                 <w:webHidden/>
               </w:rPr>
-              <w:t>3</w:t>
+              <w:t>2</w:t>
             </w:r>
             <w:r>
               <w:rPr>
@@ -1150,7 +1117,7 @@
                 <w:noProof/>
                 <w:webHidden/>
               </w:rPr>
-              <w:t>3</w:t>
+              <w:t>2</w:t>
             </w:r>
             <w:r>
               <w:rPr>
@@ -1220,7 +1187,7 @@
                 <w:noProof/>
                 <w:webHidden/>
               </w:rPr>
-              <w:t>3</w:t>
+              <w:t>2</w:t>
             </w:r>
             <w:r>
               <w:rPr>
@@ -1290,7 +1257,7 @@
                 <w:noProof/>
                 <w:webHidden/>
               </w:rPr>
-              <w:t>4</w:t>
+              <w:t>3</w:t>
             </w:r>
             <w:r>
               <w:rPr>
@@ -1360,7 +1327,7 @@
                 <w:noProof/>
                 <w:webHidden/>
               </w:rPr>
-              <w:t>4</w:t>
+              <w:t>3</w:t>
             </w:r>
             <w:r>
               <w:rPr>
@@ -1430,7 +1397,7 @@
                 <w:noProof/>
                 <w:webHidden/>
               </w:rPr>
-              <w:t>4</w:t>
+              <w:t>3</w:t>
             </w:r>
             <w:r>
               <w:rPr>
@@ -1516,7 +1483,7 @@
                 <w:noProof/>
                 <w:webHidden/>
               </w:rPr>
-              <w:t>5</w:t>
+              <w:t>4</w:t>
             </w:r>
             <w:r>
               <w:rPr>
@@ -1602,7 +1569,7 @@
                 <w:noProof/>
                 <w:webHidden/>
               </w:rPr>
-              <w:t>5</w:t>
+              <w:t>4</w:t>
             </w:r>
             <w:r>
               <w:rPr>
@@ -1688,7 +1655,7 @@
                 <w:noProof/>
                 <w:webHidden/>
               </w:rPr>
-              <w:t>5</w:t>
+              <w:t>4</w:t>
             </w:r>
             <w:r>
               <w:rPr>
@@ -1774,7 +1741,7 @@
                 <w:noProof/>
                 <w:webHidden/>
               </w:rPr>
-              <w:t>7</w:t>
+              <w:t>6</w:t>
             </w:r>
             <w:r>
               <w:rPr>
@@ -1844,7 +1811,7 @@
                 <w:noProof/>
                 <w:webHidden/>
               </w:rPr>
-              <w:t>7</w:t>
+              <w:t>6</w:t>
             </w:r>
             <w:r>
               <w:rPr>
@@ -1930,7 +1897,7 @@
                 <w:noProof/>
                 <w:webHidden/>
               </w:rPr>
-              <w:t>7</w:t>
+              <w:t>6</w:t>
             </w:r>
             <w:r>
               <w:rPr>
@@ -2000,7 +1967,7 @@
                 <w:noProof/>
                 <w:webHidden/>
               </w:rPr>
-              <w:t>7</w:t>
+              <w:t>6</w:t>
             </w:r>
             <w:r>
               <w:rPr>
@@ -2070,7 +2037,7 @@
                 <w:noProof/>
                 <w:webHidden/>
               </w:rPr>
-              <w:t>8</w:t>
+              <w:t>7</w:t>
             </w:r>
             <w:r>
               <w:rPr>
@@ -2140,7 +2107,7 @@
                 <w:noProof/>
                 <w:webHidden/>
               </w:rPr>
-              <w:t>8</w:t>
+              <w:t>7</w:t>
             </w:r>
             <w:r>
               <w:rPr>
@@ -2210,7 +2177,7 @@
                 <w:noProof/>
                 <w:webHidden/>
               </w:rPr>
-              <w:t>8</w:t>
+              <w:t>7</w:t>
             </w:r>
             <w:r>
               <w:rPr>
@@ -2280,7 +2247,7 @@
                 <w:noProof/>
                 <w:webHidden/>
               </w:rPr>
-              <w:t>8</w:t>
+              <w:t>7</w:t>
             </w:r>
             <w:r>
               <w:rPr>
@@ -2350,7 +2317,7 @@
                 <w:noProof/>
                 <w:webHidden/>
               </w:rPr>
-              <w:t>8</w:t>
+              <w:t>7</w:t>
             </w:r>
             <w:r>
               <w:rPr>
@@ -2420,7 +2387,7 @@
                 <w:noProof/>
                 <w:webHidden/>
               </w:rPr>
-              <w:t>8</w:t>
+              <w:t>7</w:t>
             </w:r>
             <w:r>
               <w:rPr>
@@ -2506,7 +2473,7 @@
                 <w:noProof/>
                 <w:webHidden/>
               </w:rPr>
-              <w:t>8</w:t>
+              <w:t>11</w:t>
             </w:r>
             <w:r>
               <w:rPr>
@@ -2592,7 +2559,7 @@
                 <w:noProof/>
                 <w:webHidden/>
               </w:rPr>
-              <w:t>9</w:t>
+              <w:t>11</w:t>
             </w:r>
             <w:r>
               <w:rPr>
@@ -2678,7 +2645,7 @@
                 <w:noProof/>
                 <w:webHidden/>
               </w:rPr>
-              <w:t>10</w:t>
+              <w:t>12</w:t>
             </w:r>
             <w:r>
               <w:rPr>
@@ -2748,7 +2715,7 @@
                 <w:noProof/>
                 <w:webHidden/>
               </w:rPr>
-              <w:t>10</w:t>
+              <w:t>12</w:t>
             </w:r>
             <w:r>
               <w:rPr>
@@ -4646,6 +4613,617 @@
     </w:p>
     <w:p>
       <w:pPr>
+        <w:jc w:val="both"/>
+      </w:pPr>
+    </w:p>
+    <w:p>
+      <w:pPr>
+        <w:pStyle w:val="Ttulo2"/>
+        <w:numPr>
+          <w:ilvl w:val="1"/>
+          <w:numId w:val="17"/>
+        </w:numPr>
+        <w:jc w:val="center"/>
+      </w:pPr>
+      <w:r>
+        <w:t>Diccionario de datos</w:t>
+      </w:r>
+    </w:p>
+    <w:p>
+      <w:r>
+        <w:rPr>
+          <w:noProof/>
+        </w:rPr>
+        <w:drawing>
+          <wp:inline distT="0" distB="0" distL="0" distR="0" wp14:anchorId="05094DEF" wp14:editId="3B6553CE">
+            <wp:extent cx="5612130" cy="929005"/>
+            <wp:effectExtent l="0" t="0" r="7620" b="4445"/>
+            <wp:docPr id="3" name="Imagen 3"/>
+            <wp:cNvGraphicFramePr>
+              <a:graphicFrameLocks xmlns:a="http://schemas.openxmlformats.org/drawingml/2006/main" noChangeAspect="1"/>
+            </wp:cNvGraphicFramePr>
+            <a:graphic xmlns:a="http://schemas.openxmlformats.org/drawingml/2006/main">
+              <a:graphicData uri="http://schemas.openxmlformats.org/drawingml/2006/picture">
+                <pic:pic xmlns:pic="http://schemas.openxmlformats.org/drawingml/2006/picture">
+                  <pic:nvPicPr>
+                    <pic:cNvPr id="1" name=""/>
+                    <pic:cNvPicPr/>
+                  </pic:nvPicPr>
+                  <pic:blipFill>
+                    <a:blip r:embed="rId13"/>
+                    <a:stretch>
+                      <a:fillRect/>
+                    </a:stretch>
+                  </pic:blipFill>
+                  <pic:spPr>
+                    <a:xfrm>
+                      <a:off x="0" y="0"/>
+                      <a:ext cx="5612130" cy="929005"/>
+                    </a:xfrm>
+                    <a:prstGeom prst="rect">
+                      <a:avLst/>
+                    </a:prstGeom>
+                  </pic:spPr>
+                </pic:pic>
+              </a:graphicData>
+            </a:graphic>
+          </wp:inline>
+        </w:drawing>
+      </w:r>
+    </w:p>
+    <w:p>
+      <w:r>
+        <w:rPr>
+          <w:noProof/>
+        </w:rPr>
+        <w:lastRenderedPageBreak/>
+        <w:drawing>
+          <wp:inline distT="0" distB="0" distL="0" distR="0" wp14:anchorId="2B50DEA4" wp14:editId="30A049AB">
+            <wp:extent cx="5612130" cy="1850390"/>
+            <wp:effectExtent l="0" t="0" r="7620" b="0"/>
+            <wp:docPr id="6" name="Imagen 6"/>
+            <wp:cNvGraphicFramePr>
+              <a:graphicFrameLocks xmlns:a="http://schemas.openxmlformats.org/drawingml/2006/main" noChangeAspect="1"/>
+            </wp:cNvGraphicFramePr>
+            <a:graphic xmlns:a="http://schemas.openxmlformats.org/drawingml/2006/main">
+              <a:graphicData uri="http://schemas.openxmlformats.org/drawingml/2006/picture">
+                <pic:pic xmlns:pic="http://schemas.openxmlformats.org/drawingml/2006/picture">
+                  <pic:nvPicPr>
+                    <pic:cNvPr id="1" name=""/>
+                    <pic:cNvPicPr/>
+                  </pic:nvPicPr>
+                  <pic:blipFill>
+                    <a:blip r:embed="rId14"/>
+                    <a:stretch>
+                      <a:fillRect/>
+                    </a:stretch>
+                  </pic:blipFill>
+                  <pic:spPr>
+                    <a:xfrm>
+                      <a:off x="0" y="0"/>
+                      <a:ext cx="5612130" cy="1850390"/>
+                    </a:xfrm>
+                    <a:prstGeom prst="rect">
+                      <a:avLst/>
+                    </a:prstGeom>
+                  </pic:spPr>
+                </pic:pic>
+              </a:graphicData>
+            </a:graphic>
+          </wp:inline>
+        </w:drawing>
+      </w:r>
+    </w:p>
+    <w:p>
+      <w:r>
+        <w:rPr>
+          <w:noProof/>
+        </w:rPr>
+        <w:drawing>
+          <wp:inline distT="0" distB="0" distL="0" distR="0" wp14:anchorId="0EE7DC28" wp14:editId="4A16E9C9">
+            <wp:extent cx="5612130" cy="1875790"/>
+            <wp:effectExtent l="0" t="0" r="7620" b="0"/>
+            <wp:docPr id="7" name="Imagen 7"/>
+            <wp:cNvGraphicFramePr>
+              <a:graphicFrameLocks xmlns:a="http://schemas.openxmlformats.org/drawingml/2006/main" noChangeAspect="1"/>
+            </wp:cNvGraphicFramePr>
+            <a:graphic xmlns:a="http://schemas.openxmlformats.org/drawingml/2006/main">
+              <a:graphicData uri="http://schemas.openxmlformats.org/drawingml/2006/picture">
+                <pic:pic xmlns:pic="http://schemas.openxmlformats.org/drawingml/2006/picture">
+                  <pic:nvPicPr>
+                    <pic:cNvPr id="1" name=""/>
+                    <pic:cNvPicPr/>
+                  </pic:nvPicPr>
+                  <pic:blipFill>
+                    <a:blip r:embed="rId15"/>
+                    <a:stretch>
+                      <a:fillRect/>
+                    </a:stretch>
+                  </pic:blipFill>
+                  <pic:spPr>
+                    <a:xfrm>
+                      <a:off x="0" y="0"/>
+                      <a:ext cx="5612130" cy="1875790"/>
+                    </a:xfrm>
+                    <a:prstGeom prst="rect">
+                      <a:avLst/>
+                    </a:prstGeom>
+                  </pic:spPr>
+                </pic:pic>
+              </a:graphicData>
+            </a:graphic>
+          </wp:inline>
+        </w:drawing>
+      </w:r>
+    </w:p>
+    <w:p>
+      <w:r>
+        <w:rPr>
+          <w:noProof/>
+        </w:rPr>
+        <w:drawing>
+          <wp:inline distT="0" distB="0" distL="0" distR="0" wp14:anchorId="52897DD8" wp14:editId="33348B07">
+            <wp:extent cx="5612130" cy="901700"/>
+            <wp:effectExtent l="0" t="0" r="7620" b="0"/>
+            <wp:docPr id="8" name="Imagen 8"/>
+            <wp:cNvGraphicFramePr>
+              <a:graphicFrameLocks xmlns:a="http://schemas.openxmlformats.org/drawingml/2006/main" noChangeAspect="1"/>
+            </wp:cNvGraphicFramePr>
+            <a:graphic xmlns:a="http://schemas.openxmlformats.org/drawingml/2006/main">
+              <a:graphicData uri="http://schemas.openxmlformats.org/drawingml/2006/picture">
+                <pic:pic xmlns:pic="http://schemas.openxmlformats.org/drawingml/2006/picture">
+                  <pic:nvPicPr>
+                    <pic:cNvPr id="1" name=""/>
+                    <pic:cNvPicPr/>
+                  </pic:nvPicPr>
+                  <pic:blipFill>
+                    <a:blip r:embed="rId16"/>
+                    <a:stretch>
+                      <a:fillRect/>
+                    </a:stretch>
+                  </pic:blipFill>
+                  <pic:spPr>
+                    <a:xfrm>
+                      <a:off x="0" y="0"/>
+                      <a:ext cx="5612130" cy="901700"/>
+                    </a:xfrm>
+                    <a:prstGeom prst="rect">
+                      <a:avLst/>
+                    </a:prstGeom>
+                  </pic:spPr>
+                </pic:pic>
+              </a:graphicData>
+            </a:graphic>
+          </wp:inline>
+        </w:drawing>
+      </w:r>
+    </w:p>
+    <w:p>
+      <w:r>
+        <w:rPr>
+          <w:noProof/>
+        </w:rPr>
+        <w:drawing>
+          <wp:inline distT="0" distB="0" distL="0" distR="0" wp14:anchorId="48ECBD78" wp14:editId="37DD4815">
+            <wp:extent cx="5612130" cy="1875155"/>
+            <wp:effectExtent l="0" t="0" r="7620" b="0"/>
+            <wp:docPr id="9" name="Imagen 9"/>
+            <wp:cNvGraphicFramePr>
+              <a:graphicFrameLocks xmlns:a="http://schemas.openxmlformats.org/drawingml/2006/main" noChangeAspect="1"/>
+            </wp:cNvGraphicFramePr>
+            <a:graphic xmlns:a="http://schemas.openxmlformats.org/drawingml/2006/main">
+              <a:graphicData uri="http://schemas.openxmlformats.org/drawingml/2006/picture">
+                <pic:pic xmlns:pic="http://schemas.openxmlformats.org/drawingml/2006/picture">
+                  <pic:nvPicPr>
+                    <pic:cNvPr id="1" name=""/>
+                    <pic:cNvPicPr/>
+                  </pic:nvPicPr>
+                  <pic:blipFill>
+                    <a:blip r:embed="rId17"/>
+                    <a:stretch>
+                      <a:fillRect/>
+                    </a:stretch>
+                  </pic:blipFill>
+                  <pic:spPr>
+                    <a:xfrm>
+                      <a:off x="0" y="0"/>
+                      <a:ext cx="5612130" cy="1875155"/>
+                    </a:xfrm>
+                    <a:prstGeom prst="rect">
+                      <a:avLst/>
+                    </a:prstGeom>
+                  </pic:spPr>
+                </pic:pic>
+              </a:graphicData>
+            </a:graphic>
+          </wp:inline>
+        </w:drawing>
+      </w:r>
+    </w:p>
+    <w:p>
+      <w:r>
+        <w:rPr>
+          <w:noProof/>
+        </w:rPr>
+        <w:lastRenderedPageBreak/>
+        <w:drawing>
+          <wp:inline distT="0" distB="0" distL="0" distR="0" wp14:anchorId="56CBF7ED" wp14:editId="4AD7DB1C">
+            <wp:extent cx="5612130" cy="1878330"/>
+            <wp:effectExtent l="0" t="0" r="7620" b="7620"/>
+            <wp:docPr id="10" name="Imagen 10"/>
+            <wp:cNvGraphicFramePr>
+              <a:graphicFrameLocks xmlns:a="http://schemas.openxmlformats.org/drawingml/2006/main" noChangeAspect="1"/>
+            </wp:cNvGraphicFramePr>
+            <a:graphic xmlns:a="http://schemas.openxmlformats.org/drawingml/2006/main">
+              <a:graphicData uri="http://schemas.openxmlformats.org/drawingml/2006/picture">
+                <pic:pic xmlns:pic="http://schemas.openxmlformats.org/drawingml/2006/picture">
+                  <pic:nvPicPr>
+                    <pic:cNvPr id="1" name=""/>
+                    <pic:cNvPicPr/>
+                  </pic:nvPicPr>
+                  <pic:blipFill>
+                    <a:blip r:embed="rId18"/>
+                    <a:stretch>
+                      <a:fillRect/>
+                    </a:stretch>
+                  </pic:blipFill>
+                  <pic:spPr>
+                    <a:xfrm>
+                      <a:off x="0" y="0"/>
+                      <a:ext cx="5612130" cy="1878330"/>
+                    </a:xfrm>
+                    <a:prstGeom prst="rect">
+                      <a:avLst/>
+                    </a:prstGeom>
+                  </pic:spPr>
+                </pic:pic>
+              </a:graphicData>
+            </a:graphic>
+          </wp:inline>
+        </w:drawing>
+      </w:r>
+    </w:p>
+    <w:p>
+      <w:r>
+        <w:rPr>
+          <w:noProof/>
+        </w:rPr>
+        <w:drawing>
+          <wp:inline distT="0" distB="0" distL="0" distR="0" wp14:anchorId="4A07AFC5" wp14:editId="551FBEE9">
+            <wp:extent cx="5612130" cy="1898015"/>
+            <wp:effectExtent l="0" t="0" r="7620" b="6985"/>
+            <wp:docPr id="11" name="Imagen 11"/>
+            <wp:cNvGraphicFramePr>
+              <a:graphicFrameLocks xmlns:a="http://schemas.openxmlformats.org/drawingml/2006/main" noChangeAspect="1"/>
+            </wp:cNvGraphicFramePr>
+            <a:graphic xmlns:a="http://schemas.openxmlformats.org/drawingml/2006/main">
+              <a:graphicData uri="http://schemas.openxmlformats.org/drawingml/2006/picture">
+                <pic:pic xmlns:pic="http://schemas.openxmlformats.org/drawingml/2006/picture">
+                  <pic:nvPicPr>
+                    <pic:cNvPr id="1" name=""/>
+                    <pic:cNvPicPr/>
+                  </pic:nvPicPr>
+                  <pic:blipFill>
+                    <a:blip r:embed="rId19"/>
+                    <a:stretch>
+                      <a:fillRect/>
+                    </a:stretch>
+                  </pic:blipFill>
+                  <pic:spPr>
+                    <a:xfrm>
+                      <a:off x="0" y="0"/>
+                      <a:ext cx="5612130" cy="1898015"/>
+                    </a:xfrm>
+                    <a:prstGeom prst="rect">
+                      <a:avLst/>
+                    </a:prstGeom>
+                  </pic:spPr>
+                </pic:pic>
+              </a:graphicData>
+            </a:graphic>
+          </wp:inline>
+        </w:drawing>
+      </w:r>
+    </w:p>
+    <w:p>
+      <w:r>
+        <w:rPr>
+          <w:noProof/>
+        </w:rPr>
+        <w:drawing>
+          <wp:inline distT="0" distB="0" distL="0" distR="0" wp14:anchorId="344C03D0" wp14:editId="106F1FAA">
+            <wp:extent cx="5612130" cy="1849120"/>
+            <wp:effectExtent l="0" t="0" r="7620" b="0"/>
+            <wp:docPr id="12" name="Imagen 12"/>
+            <wp:cNvGraphicFramePr>
+              <a:graphicFrameLocks xmlns:a="http://schemas.openxmlformats.org/drawingml/2006/main" noChangeAspect="1"/>
+            </wp:cNvGraphicFramePr>
+            <a:graphic xmlns:a="http://schemas.openxmlformats.org/drawingml/2006/main">
+              <a:graphicData uri="http://schemas.openxmlformats.org/drawingml/2006/picture">
+                <pic:pic xmlns:pic="http://schemas.openxmlformats.org/drawingml/2006/picture">
+                  <pic:nvPicPr>
+                    <pic:cNvPr id="1" name=""/>
+                    <pic:cNvPicPr/>
+                  </pic:nvPicPr>
+                  <pic:blipFill>
+                    <a:blip r:embed="rId20"/>
+                    <a:stretch>
+                      <a:fillRect/>
+                    </a:stretch>
+                  </pic:blipFill>
+                  <pic:spPr>
+                    <a:xfrm>
+                      <a:off x="0" y="0"/>
+                      <a:ext cx="5612130" cy="1849120"/>
+                    </a:xfrm>
+                    <a:prstGeom prst="rect">
+                      <a:avLst/>
+                    </a:prstGeom>
+                  </pic:spPr>
+                </pic:pic>
+              </a:graphicData>
+            </a:graphic>
+          </wp:inline>
+        </w:drawing>
+      </w:r>
+    </w:p>
+    <w:p>
+      <w:r>
+        <w:rPr>
+          <w:noProof/>
+        </w:rPr>
+        <w:drawing>
+          <wp:inline distT="0" distB="0" distL="0" distR="0" wp14:anchorId="73434464" wp14:editId="1D899978">
+            <wp:extent cx="5612130" cy="1841500"/>
+            <wp:effectExtent l="0" t="0" r="7620" b="6350"/>
+            <wp:docPr id="13" name="Imagen 13"/>
+            <wp:cNvGraphicFramePr>
+              <a:graphicFrameLocks xmlns:a="http://schemas.openxmlformats.org/drawingml/2006/main" noChangeAspect="1"/>
+            </wp:cNvGraphicFramePr>
+            <a:graphic xmlns:a="http://schemas.openxmlformats.org/drawingml/2006/main">
+              <a:graphicData uri="http://schemas.openxmlformats.org/drawingml/2006/picture">
+                <pic:pic xmlns:pic="http://schemas.openxmlformats.org/drawingml/2006/picture">
+                  <pic:nvPicPr>
+                    <pic:cNvPr id="1" name=""/>
+                    <pic:cNvPicPr/>
+                  </pic:nvPicPr>
+                  <pic:blipFill>
+                    <a:blip r:embed="rId21"/>
+                    <a:stretch>
+                      <a:fillRect/>
+                    </a:stretch>
+                  </pic:blipFill>
+                  <pic:spPr>
+                    <a:xfrm>
+                      <a:off x="0" y="0"/>
+                      <a:ext cx="5612130" cy="1841500"/>
+                    </a:xfrm>
+                    <a:prstGeom prst="rect">
+                      <a:avLst/>
+                    </a:prstGeom>
+                  </pic:spPr>
+                </pic:pic>
+              </a:graphicData>
+            </a:graphic>
+          </wp:inline>
+        </w:drawing>
+      </w:r>
+    </w:p>
+    <w:p>
+      <w:r>
+        <w:rPr>
+          <w:noProof/>
+        </w:rPr>
+        <w:lastRenderedPageBreak/>
+        <w:drawing>
+          <wp:inline distT="0" distB="0" distL="0" distR="0" wp14:anchorId="5C75F2A4" wp14:editId="61FAA15F">
+            <wp:extent cx="5612130" cy="1851025"/>
+            <wp:effectExtent l="0" t="0" r="7620" b="0"/>
+            <wp:docPr id="14" name="Imagen 14"/>
+            <wp:cNvGraphicFramePr>
+              <a:graphicFrameLocks xmlns:a="http://schemas.openxmlformats.org/drawingml/2006/main" noChangeAspect="1"/>
+            </wp:cNvGraphicFramePr>
+            <a:graphic xmlns:a="http://schemas.openxmlformats.org/drawingml/2006/main">
+              <a:graphicData uri="http://schemas.openxmlformats.org/drawingml/2006/picture">
+                <pic:pic xmlns:pic="http://schemas.openxmlformats.org/drawingml/2006/picture">
+                  <pic:nvPicPr>
+                    <pic:cNvPr id="1" name=""/>
+                    <pic:cNvPicPr/>
+                  </pic:nvPicPr>
+                  <pic:blipFill>
+                    <a:blip r:embed="rId22"/>
+                    <a:stretch>
+                      <a:fillRect/>
+                    </a:stretch>
+                  </pic:blipFill>
+                  <pic:spPr>
+                    <a:xfrm>
+                      <a:off x="0" y="0"/>
+                      <a:ext cx="5612130" cy="1851025"/>
+                    </a:xfrm>
+                    <a:prstGeom prst="rect">
+                      <a:avLst/>
+                    </a:prstGeom>
+                  </pic:spPr>
+                </pic:pic>
+              </a:graphicData>
+            </a:graphic>
+          </wp:inline>
+        </w:drawing>
+      </w:r>
+    </w:p>
+    <w:p>
+      <w:r>
+        <w:rPr>
+          <w:noProof/>
+        </w:rPr>
+        <w:drawing>
+          <wp:inline distT="0" distB="0" distL="0" distR="0" wp14:anchorId="730C56A3" wp14:editId="4F950652">
+            <wp:extent cx="5612130" cy="1889125"/>
+            <wp:effectExtent l="0" t="0" r="7620" b="0"/>
+            <wp:docPr id="15" name="Imagen 15"/>
+            <wp:cNvGraphicFramePr>
+              <a:graphicFrameLocks xmlns:a="http://schemas.openxmlformats.org/drawingml/2006/main" noChangeAspect="1"/>
+            </wp:cNvGraphicFramePr>
+            <a:graphic xmlns:a="http://schemas.openxmlformats.org/drawingml/2006/main">
+              <a:graphicData uri="http://schemas.openxmlformats.org/drawingml/2006/picture">
+                <pic:pic xmlns:pic="http://schemas.openxmlformats.org/drawingml/2006/picture">
+                  <pic:nvPicPr>
+                    <pic:cNvPr id="1" name=""/>
+                    <pic:cNvPicPr/>
+                  </pic:nvPicPr>
+                  <pic:blipFill>
+                    <a:blip r:embed="rId23"/>
+                    <a:stretch>
+                      <a:fillRect/>
+                    </a:stretch>
+                  </pic:blipFill>
+                  <pic:spPr>
+                    <a:xfrm>
+                      <a:off x="0" y="0"/>
+                      <a:ext cx="5612130" cy="1889125"/>
+                    </a:xfrm>
+                    <a:prstGeom prst="rect">
+                      <a:avLst/>
+                    </a:prstGeom>
+                  </pic:spPr>
+                </pic:pic>
+              </a:graphicData>
+            </a:graphic>
+          </wp:inline>
+        </w:drawing>
+      </w:r>
+    </w:p>
+    <w:p>
+      <w:r>
+        <w:rPr>
+          <w:noProof/>
+        </w:rPr>
+        <w:drawing>
+          <wp:inline distT="0" distB="0" distL="0" distR="0" wp14:anchorId="4C2B6B6D" wp14:editId="0AD29338">
+            <wp:extent cx="5612130" cy="1833880"/>
+            <wp:effectExtent l="0" t="0" r="7620" b="0"/>
+            <wp:docPr id="16" name="Imagen 16"/>
+            <wp:cNvGraphicFramePr>
+              <a:graphicFrameLocks xmlns:a="http://schemas.openxmlformats.org/drawingml/2006/main" noChangeAspect="1"/>
+            </wp:cNvGraphicFramePr>
+            <a:graphic xmlns:a="http://schemas.openxmlformats.org/drawingml/2006/main">
+              <a:graphicData uri="http://schemas.openxmlformats.org/drawingml/2006/picture">
+                <pic:pic xmlns:pic="http://schemas.openxmlformats.org/drawingml/2006/picture">
+                  <pic:nvPicPr>
+                    <pic:cNvPr id="1" name=""/>
+                    <pic:cNvPicPr/>
+                  </pic:nvPicPr>
+                  <pic:blipFill>
+                    <a:blip r:embed="rId24"/>
+                    <a:stretch>
+                      <a:fillRect/>
+                    </a:stretch>
+                  </pic:blipFill>
+                  <pic:spPr>
+                    <a:xfrm>
+                      <a:off x="0" y="0"/>
+                      <a:ext cx="5612130" cy="1833880"/>
+                    </a:xfrm>
+                    <a:prstGeom prst="rect">
+                      <a:avLst/>
+                    </a:prstGeom>
+                  </pic:spPr>
+                </pic:pic>
+              </a:graphicData>
+            </a:graphic>
+          </wp:inline>
+        </w:drawing>
+      </w:r>
+    </w:p>
+    <w:p>
+      <w:r>
+        <w:rPr>
+          <w:noProof/>
+        </w:rPr>
+        <w:drawing>
+          <wp:inline distT="0" distB="0" distL="0" distR="0" wp14:anchorId="554210A9" wp14:editId="2DDB1105">
+            <wp:extent cx="5612130" cy="942340"/>
+            <wp:effectExtent l="0" t="0" r="7620" b="0"/>
+            <wp:docPr id="17" name="Imagen 17"/>
+            <wp:cNvGraphicFramePr>
+              <a:graphicFrameLocks xmlns:a="http://schemas.openxmlformats.org/drawingml/2006/main" noChangeAspect="1"/>
+            </wp:cNvGraphicFramePr>
+            <a:graphic xmlns:a="http://schemas.openxmlformats.org/drawingml/2006/main">
+              <a:graphicData uri="http://schemas.openxmlformats.org/drawingml/2006/picture">
+                <pic:pic xmlns:pic="http://schemas.openxmlformats.org/drawingml/2006/picture">
+                  <pic:nvPicPr>
+                    <pic:cNvPr id="1" name=""/>
+                    <pic:cNvPicPr/>
+                  </pic:nvPicPr>
+                  <pic:blipFill>
+                    <a:blip r:embed="rId25"/>
+                    <a:stretch>
+                      <a:fillRect/>
+                    </a:stretch>
+                  </pic:blipFill>
+                  <pic:spPr>
+                    <a:xfrm>
+                      <a:off x="0" y="0"/>
+                      <a:ext cx="5612130" cy="942340"/>
+                    </a:xfrm>
+                    <a:prstGeom prst="rect">
+                      <a:avLst/>
+                    </a:prstGeom>
+                  </pic:spPr>
+                </pic:pic>
+              </a:graphicData>
+            </a:graphic>
+          </wp:inline>
+        </w:drawing>
+      </w:r>
+    </w:p>
+    <w:p>
+      <w:r>
+        <w:rPr>
+          <w:noProof/>
+        </w:rPr>
+        <w:drawing>
+          <wp:inline distT="0" distB="0" distL="0" distR="0" wp14:anchorId="4F963D63" wp14:editId="0F240F1A">
+            <wp:extent cx="5612130" cy="925195"/>
+            <wp:effectExtent l="0" t="0" r="7620" b="8255"/>
+            <wp:docPr id="18" name="Imagen 18"/>
+            <wp:cNvGraphicFramePr>
+              <a:graphicFrameLocks xmlns:a="http://schemas.openxmlformats.org/drawingml/2006/main" noChangeAspect="1"/>
+            </wp:cNvGraphicFramePr>
+            <a:graphic xmlns:a="http://schemas.openxmlformats.org/drawingml/2006/main">
+              <a:graphicData uri="http://schemas.openxmlformats.org/drawingml/2006/picture">
+                <pic:pic xmlns:pic="http://schemas.openxmlformats.org/drawingml/2006/picture">
+                  <pic:nvPicPr>
+                    <pic:cNvPr id="1" name=""/>
+                    <pic:cNvPicPr/>
+                  </pic:nvPicPr>
+                  <pic:blipFill>
+                    <a:blip r:embed="rId26"/>
+                    <a:stretch>
+                      <a:fillRect/>
+                    </a:stretch>
+                  </pic:blipFill>
+                  <pic:spPr>
+                    <a:xfrm>
+                      <a:off x="0" y="0"/>
+                      <a:ext cx="5612130" cy="925195"/>
+                    </a:xfrm>
+                    <a:prstGeom prst="rect">
+                      <a:avLst/>
+                    </a:prstGeom>
+                  </pic:spPr>
+                </pic:pic>
+              </a:graphicData>
+            </a:graphic>
+          </wp:inline>
+        </w:drawing>
+      </w:r>
+      <w:bookmarkStart w:id="22" w:name="_GoBack"/>
+      <w:bookmarkEnd w:id="22"/>
+    </w:p>
+    <w:p>
+      <w:pPr>
         <w:pStyle w:val="Ttulo1"/>
         <w:numPr>
           <w:ilvl w:val="0"/>
@@ -4653,11 +5231,12 @@
         </w:numPr>
         <w:jc w:val="center"/>
       </w:pPr>
-      <w:bookmarkStart w:id="22" w:name="_Toc166041261"/>
-      <w:r>
+      <w:bookmarkStart w:id="23" w:name="_Toc166041261"/>
+      <w:r>
+        <w:lastRenderedPageBreak/>
         <w:t>Mantenimiento y Gestión del Sistema.</w:t>
       </w:r>
-      <w:bookmarkEnd w:id="22"/>
+      <w:bookmarkEnd w:id="23"/>
     </w:p>
     <w:p>
       <w:r>
@@ -4754,7 +5333,6 @@
         <w:jc w:val="both"/>
       </w:pPr>
       <w:r>
-        <w:lastRenderedPageBreak/>
         <w:t>Archivos de Configuración: Asegúrate de tener copias de seguridad de los archivos de configuración relevantes, como settings.py en un proyecto Django.</w:t>
       </w:r>
     </w:p>
@@ -4767,11 +5345,11 @@
         </w:numPr>
         <w:jc w:val="center"/>
       </w:pPr>
-      <w:bookmarkStart w:id="23" w:name="_Toc166041262"/>
+      <w:bookmarkStart w:id="24" w:name="_Toc166041262"/>
       <w:r>
         <w:t>Recursos Adicionales.</w:t>
       </w:r>
-      <w:bookmarkEnd w:id="23"/>
+      <w:bookmarkEnd w:id="24"/>
     </w:p>
     <w:p>
       <w:r>
@@ -4797,7 +5375,7 @@
           <w:lang w:val="en-US"/>
         </w:rPr>
       </w:pPr>
-      <w:hyperlink r:id="rId13" w:history="1">
+      <w:hyperlink r:id="rId27" w:history="1">
         <w:r>
           <w:rPr>
             <w:rStyle w:val="Hipervnculo"/>
@@ -4826,7 +5404,7 @@
           <w:lang w:val="en-US"/>
         </w:rPr>
       </w:pPr>
-      <w:hyperlink r:id="rId14" w:history="1">
+      <w:hyperlink r:id="rId28" w:history="1">
         <w:r>
           <w:rPr>
             <w:rStyle w:val="Hipervnculo"/>
@@ -4855,7 +5433,7 @@
           <w:lang w:val="en-US"/>
         </w:rPr>
       </w:pPr>
-      <w:hyperlink r:id="rId15" w:history="1">
+      <w:hyperlink r:id="rId29" w:history="1">
         <w:r>
           <w:rPr>
             <w:rStyle w:val="Hipervnculo"/>
@@ -4884,7 +5462,7 @@
           <w:lang w:val="en-US"/>
         </w:rPr>
       </w:pPr>
-      <w:hyperlink r:id="rId16" w:history="1">
+      <w:hyperlink r:id="rId30" w:history="1">
         <w:r>
           <w:rPr>
             <w:rStyle w:val="Hipervnculo"/>
@@ -4913,7 +5491,7 @@
           <w:lang w:val="en-US"/>
         </w:rPr>
       </w:pPr>
-      <w:hyperlink r:id="rId17" w:history="1">
+      <w:hyperlink r:id="rId31" w:history="1">
         <w:r>
           <w:rPr>
             <w:rStyle w:val="Hipervnculo"/>
@@ -4950,7 +5528,7 @@
           <w:lang w:val="en-US"/>
         </w:rPr>
       </w:pPr>
-      <w:hyperlink r:id="rId18" w:history="1">
+      <w:hyperlink r:id="rId32" w:history="1">
         <w:r>
           <w:rPr>
             <w:rStyle w:val="Hipervnculo"/>
@@ -4988,18 +5566,18 @@
         </w:numPr>
         <w:jc w:val="center"/>
       </w:pPr>
-      <w:bookmarkStart w:id="24" w:name="_Toc166041263"/>
+      <w:bookmarkStart w:id="25" w:name="_Toc166041263"/>
       <w:r>
         <w:lastRenderedPageBreak/>
         <w:t>Contacto y Soporte Técnico.</w:t>
       </w:r>
-      <w:bookmarkEnd w:id="24"/>
+      <w:bookmarkEnd w:id="25"/>
     </w:p>
     <w:p>
       <w:pPr>
         <w:pStyle w:val="Ttulo3"/>
       </w:pPr>
-      <w:bookmarkStart w:id="25" w:name="_Toc166041264"/>
+      <w:bookmarkStart w:id="26" w:name="_Toc166041264"/>
       <w:r>
         <w:rPr>
           <w:noProof/>
@@ -5031,7 +5609,7 @@
                     </pic:cNvPicPr>
                   </pic:nvPicPr>
                   <pic:blipFill rotWithShape="1">
-                    <a:blip r:embed="rId19" cstate="print">
+                    <a:blip r:embed="rId33" cstate="print">
                       <a:extLst>
                         <a:ext uri="{28A0092B-C50C-407E-A947-70E740481C1C}">
                           <a14:useLocalDpi xmlns:a14="http://schemas.microsoft.com/office/drawing/2010/main" val="0"/>
@@ -5074,7 +5652,7 @@
       <w:r>
         <w:t>Contacto 1.</w:t>
       </w:r>
-      <w:bookmarkEnd w:id="25"/>
+      <w:bookmarkEnd w:id="26"/>
     </w:p>
     <w:p>
       <w:r>
@@ -5098,7 +5676,7 @@
       <w:r>
         <w:t xml:space="preserve">Correo: </w:t>
       </w:r>
-      <w:hyperlink r:id="rId20" w:history="1">
+      <w:hyperlink r:id="rId34" w:history="1">
         <w:r>
           <w:rPr>
             <w:rStyle w:val="Hipervnculo"/>
@@ -5118,10 +5696,7 @@
         <w:t>Número de teléfono: +502 4608 7147</w:t>
       </w:r>
     </w:p>
-    <w:p>
-      <w:bookmarkStart w:id="26" w:name="_GoBack"/>
-      <w:bookmarkEnd w:id="26"/>
-    </w:p>
+    <w:p/>
     <w:p>
       <w:pPr>
         <w:pStyle w:val="NormalWeb"/>
@@ -7483,6 +8058,7 @@
     <w:lsdException w:name="HTML Sample" w:semiHidden="1" w:unhideWhenUsed="1"/>
     <w:lsdException w:name="HTML Typewriter" w:semiHidden="1" w:unhideWhenUsed="1"/>
     <w:lsdException w:name="HTML Variable" w:semiHidden="1" w:unhideWhenUsed="1"/>
+    <w:lsdException w:name="Normal Table" w:semiHidden="1" w:unhideWhenUsed="1"/>
     <w:lsdException w:name="annotation subject" w:semiHidden="1" w:unhideWhenUsed="1"/>
     <w:lsdException w:name="No List" w:semiHidden="1" w:unhideWhenUsed="1"/>
     <w:lsdException w:name="Outline List 1" w:semiHidden="1" w:unhideWhenUsed="1"/>
@@ -7526,8 +8102,10 @@
     <w:lsdException w:name="Table Elegant" w:semiHidden="1" w:unhideWhenUsed="1"/>
     <w:lsdException w:name="Table Professional" w:semiHidden="1" w:unhideWhenUsed="1"/>
     <w:lsdException w:name="Table Subtle 1" w:semiHidden="1" w:unhideWhenUsed="1"/>
+    <w:lsdException w:name="Table Subtle 2" w:semiHidden="1" w:unhideWhenUsed="1"/>
     <w:lsdException w:name="Table Web 1" w:semiHidden="1" w:unhideWhenUsed="1"/>
     <w:lsdException w:name="Table Web 2" w:semiHidden="1" w:unhideWhenUsed="1"/>
+    <w:lsdException w:name="Table Web 3" w:semiHidden="1" w:unhideWhenUsed="1"/>
     <w:lsdException w:name="Balloon Text" w:semiHidden="1" w:unhideWhenUsed="1"/>
     <w:lsdException w:name="Table Grid" w:uiPriority="39"/>
     <w:lsdException w:name="Table Theme" w:semiHidden="1" w:unhideWhenUsed="1"/>
@@ -8274,6 +8852,7 @@
     <w:rsid w:val="0045546E"/>
     <w:rsid w:val="00DD0CB7"/>
     <w:rsid w:val="00E61168"/>
+    <w:rsid w:val="00F77CEF"/>
   </w:rsids>
   <m:mathPr>
     <m:mathFont m:val="Cambria Math"/>
@@ -8419,6 +8998,7 @@
     <w:lsdException w:name="HTML Sample" w:semiHidden="1" w:unhideWhenUsed="1"/>
     <w:lsdException w:name="HTML Typewriter" w:semiHidden="1" w:unhideWhenUsed="1"/>
     <w:lsdException w:name="HTML Variable" w:semiHidden="1" w:unhideWhenUsed="1"/>
+    <w:lsdException w:name="Normal Table" w:semiHidden="1" w:unhideWhenUsed="1"/>
     <w:lsdException w:name="annotation subject" w:semiHidden="1" w:unhideWhenUsed="1"/>
     <w:lsdException w:name="No List" w:semiHidden="1" w:unhideWhenUsed="1"/>
     <w:lsdException w:name="Outline List 1" w:semiHidden="1" w:unhideWhenUsed="1"/>
@@ -8462,8 +9042,10 @@
     <w:lsdException w:name="Table Elegant" w:semiHidden="1" w:unhideWhenUsed="1"/>
     <w:lsdException w:name="Table Professional" w:semiHidden="1" w:unhideWhenUsed="1"/>
     <w:lsdException w:name="Table Subtle 1" w:semiHidden="1" w:unhideWhenUsed="1"/>
+    <w:lsdException w:name="Table Subtle 2" w:semiHidden="1" w:unhideWhenUsed="1"/>
     <w:lsdException w:name="Table Web 1" w:semiHidden="1" w:unhideWhenUsed="1"/>
     <w:lsdException w:name="Table Web 2" w:semiHidden="1" w:unhideWhenUsed="1"/>
+    <w:lsdException w:name="Table Web 3" w:semiHidden="1" w:unhideWhenUsed="1"/>
     <w:lsdException w:name="Balloon Text" w:semiHidden="1" w:unhideWhenUsed="1"/>
     <w:lsdException w:name="Table Grid" w:uiPriority="39"/>
     <w:lsdException w:name="Table Theme" w:semiHidden="1" w:unhideWhenUsed="1"/>
@@ -9021,7 +9603,7 @@
 </file>
 
 <file path=customXml/itemProps2.xml><?xml version="1.0" encoding="utf-8"?>
-<ds:datastoreItem xmlns:ds="http://schemas.openxmlformats.org/officeDocument/2006/customXml" ds:itemID="{51886DFC-9D17-4A7E-ABC0-158550B3C810}">
+<ds:datastoreItem xmlns:ds="http://schemas.openxmlformats.org/officeDocument/2006/customXml" ds:itemID="{25D6188B-D09D-4F8C-822B-94DFD599BFA2}">
   <ds:schemaRefs>
     <ds:schemaRef ds:uri="http://schemas.openxmlformats.org/officeDocument/2006/bibliography"/>
   </ds:schemaRefs>

</xml_diff>